<commit_message>
Revert "added secondary education"
This reverts commit 0428e9af68139ef77d71915e6cfa4f9c82117981.
</commit_message>
<xml_diff>
--- a/src/main/resources/templates/template.docx
+++ b/src/main/resources/templates/template.docx
@@ -496,48 +496,6 @@
         <w:t>userEducation</w:t>
       </w:r>
       <w:proofErr w:type="spellEnd"/>
-      <w:r>
-        <w:rPr>
-          <w:rFonts w:ascii="Verdana" w:hAnsi="Verdana"/>
-          <w:color w:val="115C36" w:themeColor="accent1"/>
-          <w:sz w:val="24"/>
-        </w:rPr>
-        <w:t xml:space="preserve"> </w:t>
-      </w:r>
-    </w:p>
-    <w:p>
-      <w:pPr>
-        <w:pStyle w:val="Bullets"/>
-        <w:numPr>
-          <w:ilvl w:val="0"/>
-          <w:numId w:val="0"/>
-        </w:numPr>
-        <w:spacing w:line="276" w:lineRule="auto"/>
-        <w:ind w:left="720"/>
-        <w:rPr>
-          <w:rFonts w:ascii="Verdana" w:hAnsi="Verdana"/>
-          <w:color w:val="115C36" w:themeColor="accent1"/>
-          <w:sz w:val="24"/>
-        </w:rPr>
-      </w:pPr>
-      <w:proofErr w:type="spellStart"/>
-      <w:r>
-        <w:rPr>
-          <w:rFonts w:ascii="Verdana" w:hAnsi="Verdana"/>
-          <w:color w:val="115C36" w:themeColor="accent1"/>
-          <w:sz w:val="24"/>
-        </w:rPr>
-        <w:t>userS</w:t>
-      </w:r>
-      <w:r>
-        <w:rPr>
-          <w:rFonts w:ascii="Verdana" w:hAnsi="Verdana"/>
-          <w:color w:val="115C36" w:themeColor="accent1"/>
-          <w:sz w:val="24"/>
-        </w:rPr>
-        <w:t>econdary</w:t>
-      </w:r>
-      <w:proofErr w:type="spellEnd"/>
     </w:p>
     <w:p>
       <w:pPr>
@@ -667,7 +625,6 @@
         <w:spacing w:line="276" w:lineRule="auto"/>
       </w:pPr>
       <w:r>
-        <w:lastRenderedPageBreak/>
         <w:t>Additional information</w:t>
       </w:r>
     </w:p>
@@ -3420,6 +3377,21 @@
 </file>
 
 <file path=customXml/item1.xml><?xml version="1.0" encoding="utf-8"?>
+<p:properties xmlns:p="http://schemas.microsoft.com/office/2006/metadata/properties" xmlns:xsi="http://www.w3.org/2001/XMLSchema-instance" xmlns:pc="http://schemas.microsoft.com/office/infopath/2007/PartnerControls">
+  <documentManagement>
+    <lcf76f155ced4ddcb4097134ff3c332f xmlns="7af1625d-0821-4fba-aff8-8d166000b11b">
+      <Terms xmlns="http://schemas.microsoft.com/office/infopath/2007/PartnerControls"/>
+    </lcf76f155ced4ddcb4097134ff3c332f>
+    <TaxCatchAll xmlns="9b97ad4f-258d-4c7a-9bec-bd12748132d0" xsi:nil="true"/>
+  </documentManagement>
+</p:properties>
+</file>
+
+<file path=customXml/item2.xml><?xml version="1.0" encoding="utf-8"?>
+<b:Sources xmlns:b="http://schemas.openxmlformats.org/officeDocument/2006/bibliography" xmlns="http://schemas.openxmlformats.org/officeDocument/2006/bibliography" SelectedStyle="\APASixthEditionOfficeOnline.xsl" StyleName="APA" Version="6"/>
+</file>
+
+<file path=customXml/item3.xml><?xml version="1.0" encoding="utf-8"?>
 <?mso-contentType ?>
 <FormTemplates xmlns="http://schemas.microsoft.com/sharepoint/v3/contenttype/forms">
   <Display>DocumentLibraryForm</Display>
@@ -3428,7 +3400,7 @@
 </FormTemplates>
 </file>
 
-<file path=customXml/item2.xml><?xml version="1.0" encoding="utf-8"?>
+<file path=customXml/item4.xml><?xml version="1.0" encoding="utf-8"?>
 <s:customData xmlns="http://www.wps.cn/officeDocument/2013/wpsCustomData" xmlns:s="http://www.wps.cn/officeDocument/2013/wpsCustomData">
   <customSectProps>
     <customSectPr/>
@@ -3439,7 +3411,7 @@
 </s:customData>
 </file>
 
-<file path=customXml/item3.xml><?xml version="1.0" encoding="utf-8"?>
+<file path=customXml/item5.xml><?xml version="1.0" encoding="utf-8"?>
 <ct:contentTypeSchema xmlns:ct="http://schemas.microsoft.com/office/2006/metadata/contentType" xmlns:ma="http://schemas.microsoft.com/office/2006/metadata/properties/metaAttributes" ct:_="" ma:_="" ma:contentTypeName="Document" ma:contentTypeID="0x0101006C2F28694AB1474186C4F24A129B83E3" ma:contentTypeVersion="16" ma:contentTypeDescription="Create a new document." ma:contentTypeScope="" ma:versionID="9745d26deb8f84efac1344ae839b2745">
   <xsd:schema xmlns:xsd="http://www.w3.org/2001/XMLSchema" xmlns:xs="http://www.w3.org/2001/XMLSchema" xmlns:p="http://schemas.microsoft.com/office/2006/metadata/properties" xmlns:ns2="7af1625d-0821-4fba-aff8-8d166000b11b" xmlns:ns3="9b97ad4f-258d-4c7a-9bec-bd12748132d0" targetNamespace="http://schemas.microsoft.com/office/2006/metadata/properties" ma:root="true" ma:fieldsID="0fcfc38929c3a2c08ca2866176231b3d" ns2:_="" ns3:_="">
     <xsd:import namespace="7af1625d-0821-4fba-aff8-8d166000b11b"/>
@@ -3682,22 +3654,26 @@
 </ct:contentTypeSchema>
 </file>
 
-<file path=customXml/item4.xml><?xml version="1.0" encoding="utf-8"?>
-<p:properties xmlns:p="http://schemas.microsoft.com/office/2006/metadata/properties" xmlns:xsi="http://www.w3.org/2001/XMLSchema-instance" xmlns:pc="http://schemas.microsoft.com/office/infopath/2007/PartnerControls">
-  <documentManagement>
-    <lcf76f155ced4ddcb4097134ff3c332f xmlns="7af1625d-0821-4fba-aff8-8d166000b11b">
-      <Terms xmlns="http://schemas.microsoft.com/office/infopath/2007/PartnerControls"/>
-    </lcf76f155ced4ddcb4097134ff3c332f>
-    <TaxCatchAll xmlns="9b97ad4f-258d-4c7a-9bec-bd12748132d0" xsi:nil="true"/>
-  </documentManagement>
-</p:properties>
+<file path=customXml/itemProps1.xml><?xml version="1.0" encoding="utf-8"?>
+<ds:datastoreItem xmlns:ds="http://schemas.openxmlformats.org/officeDocument/2006/customXml" ds:itemID="{269F5651-B0B8-4D64-9535-C0F9729DFBC7}">
+  <ds:schemaRefs>
+    <ds:schemaRef ds:uri="http://schemas.microsoft.com/office/2006/metadata/properties"/>
+    <ds:schemaRef ds:uri="http://schemas.microsoft.com/office/infopath/2007/PartnerControls"/>
+    <ds:schemaRef ds:uri="7af1625d-0821-4fba-aff8-8d166000b11b"/>
+    <ds:schemaRef ds:uri="9b97ad4f-258d-4c7a-9bec-bd12748132d0"/>
+  </ds:schemaRefs>
+</ds:datastoreItem>
 </file>
 
-<file path=customXml/item5.xml><?xml version="1.0" encoding="utf-8"?>
-<b:Sources xmlns:b="http://schemas.openxmlformats.org/officeDocument/2006/bibliography" xmlns="http://schemas.openxmlformats.org/officeDocument/2006/bibliography" SelectedStyle="\APASixthEditionOfficeOnline.xsl" StyleName="APA" Version="6"/>
+<file path=customXml/itemProps2.xml><?xml version="1.0" encoding="utf-8"?>
+<ds:datastoreItem xmlns:ds="http://schemas.openxmlformats.org/officeDocument/2006/customXml" ds:itemID="{C167C4D5-FF33-4D02-B40A-97D40597301B}">
+  <ds:schemaRefs>
+    <ds:schemaRef ds:uri="http://schemas.openxmlformats.org/officeDocument/2006/bibliography"/>
+  </ds:schemaRefs>
+</ds:datastoreItem>
 </file>
 
-<file path=customXml/itemProps1.xml><?xml version="1.0" encoding="utf-8"?>
+<file path=customXml/itemProps3.xml><?xml version="1.0" encoding="utf-8"?>
 <ds:datastoreItem xmlns:ds="http://schemas.openxmlformats.org/officeDocument/2006/customXml" ds:itemID="{FDCE17AC-FE58-4DF0-A730-E5A916589C25}">
   <ds:schemaRefs>
     <ds:schemaRef ds:uri="http://schemas.microsoft.com/sharepoint/v3/contenttype/forms"/>
@@ -3705,7 +3681,7 @@
 </ds:datastoreItem>
 </file>
 
-<file path=customXml/itemProps2.xml><?xml version="1.0" encoding="utf-8"?>
+<file path=customXml/itemProps4.xml><?xml version="1.0" encoding="utf-8"?>
 <ds:datastoreItem xmlns:ds="http://schemas.openxmlformats.org/officeDocument/2006/customXml" ds:itemID="{B1977F7D-205B-4081-913C-38D41E755F92}">
   <ds:schemaRefs>
     <ds:schemaRef ds:uri="http://www.wps.cn/officeDocument/2013/wpsCustomData"/>
@@ -3713,7 +3689,7 @@
 </ds:datastoreItem>
 </file>
 
-<file path=customXml/itemProps3.xml><?xml version="1.0" encoding="utf-8"?>
+<file path=customXml/itemProps5.xml><?xml version="1.0" encoding="utf-8"?>
 <ds:datastoreItem xmlns:ds="http://schemas.openxmlformats.org/officeDocument/2006/customXml" ds:itemID="{BEAF9FBA-BE6E-41FC-AB29-DF4B4A23DC88}">
   <ds:schemaRefs>
     <ds:schemaRef ds:uri="http://schemas.microsoft.com/office/2006/metadata/contentType"/>
@@ -3730,23 +3706,4 @@
     <ds:schemaRef ds:uri="http://schemas.microsoft.com/internal/obd"/>
   </ds:schemaRefs>
 </ds:datastoreItem>
-</file>
-
-<file path=customXml/itemProps4.xml><?xml version="1.0" encoding="utf-8"?>
-<ds:datastoreItem xmlns:ds="http://schemas.openxmlformats.org/officeDocument/2006/customXml" ds:itemID="{269F5651-B0B8-4D64-9535-C0F9729DFBC7}">
-  <ds:schemaRefs>
-    <ds:schemaRef ds:uri="http://schemas.microsoft.com/office/2006/metadata/properties"/>
-    <ds:schemaRef ds:uri="http://schemas.microsoft.com/office/infopath/2007/PartnerControls"/>
-    <ds:schemaRef ds:uri="7af1625d-0821-4fba-aff8-8d166000b11b"/>
-    <ds:schemaRef ds:uri="9b97ad4f-258d-4c7a-9bec-bd12748132d0"/>
-  </ds:schemaRefs>
-</ds:datastoreItem>
-</file>
-
-<file path=customXml/itemProps5.xml><?xml version="1.0" encoding="utf-8"?>
-<ds:datastoreItem xmlns:ds="http://schemas.openxmlformats.org/officeDocument/2006/customXml" ds:itemID="{C167C4D5-FF33-4D02-B40A-97D40597301B}">
-  <ds:schemaRefs>
-    <ds:schemaRef ds:uri="http://schemas.openxmlformats.org/officeDocument/2006/bibliography"/>
-  </ds:schemaRefs>
-</ds:datastoreItem>
 </file>
</xml_diff>